<commit_message>
V1.1 Update - Oval Topper Mod Added
The ball topper version of the joystick was out of stock for a while so we created an alternate version
that works with the oval topper version.
The enclosure is the same but the thread for the topper is a M10 not an M6. Therefore, a new topper
nut was designed. This was just created to have an insert for a M10 nut without the catch.

Documentation was updated as well.
</commit_message>
<xml_diff>
--- a/Documentation/Working_Documents/Redwood_Joystick_User_Guide.docx
+++ b/Documentation/Working_Documents/Redwood_Joystick_User_Guide.docx
@@ -1213,7 +1213,15 @@
         <w:t xml:space="preserve"> concave, stick, etc. the Topper Adapter Nut can be used to attach our Oak Joystick toppers. </w:t>
       </w:r>
       <w:r>
-        <w:t xml:space="preserve">Using the mounting adapters </w:t>
+        <w:t xml:space="preserve">Using the mounting </w:t>
+      </w:r>
+      <w:proofErr w:type="gramStart"/>
+      <w:r>
+        <w:t>adapters</w:t>
+      </w:r>
+      <w:proofErr w:type="gramEnd"/>
+      <w:r>
+        <w:t xml:space="preserve"> </w:t>
       </w:r>
       <w:r>
         <w:t xml:space="preserve">you </w:t>
@@ -1855,9 +1863,9 @@
           <w:noProof/>
         </w:rPr>
         <w:drawing>
-          <wp:inline distT="0" distB="0" distL="0" distR="0" wp14:anchorId="4A298522" wp14:editId="32AB4B75">
-            <wp:extent cx="2238451" cy="2061000"/>
-            <wp:effectExtent l="0" t="0" r="0" b="0"/>
+          <wp:inline distT="0" distB="0" distL="0" distR="0" wp14:anchorId="4A298522" wp14:editId="4C5672C0">
+            <wp:extent cx="2066925" cy="1903072"/>
+            <wp:effectExtent l="0" t="0" r="0" b="2540"/>
             <wp:docPr id="1780813011" name="Picture 1" descr="rendering of the redwood joystick with dimensions. showing the total height with the stick to be 103.4 mm and without 58.7 mm and the width of the device 105.5 mm."/>
             <wp:cNvGraphicFramePr>
               <a:graphicFrameLocks xmlns:a="http://schemas.openxmlformats.org/drawingml/2006/main" noChangeAspect="1"/>
@@ -1878,7 +1886,7 @@
                   <pic:spPr>
                     <a:xfrm>
                       <a:off x="0" y="0"/>
-                      <a:ext cx="2297689" cy="2115542"/>
+                      <a:ext cx="2126649" cy="1958062"/>
                     </a:xfrm>
                     <a:prstGeom prst="rect">
                       <a:avLst/>
@@ -2694,8 +2702,13 @@
             <w:pPr>
               <w:cnfStyle w:val="000000100000" w:firstRow="0" w:lastRow="0" w:firstColumn="0" w:lastColumn="0" w:oddVBand="0" w:evenVBand="0" w:oddHBand="1" w:evenHBand="0" w:firstRowFirstColumn="0" w:firstRowLastColumn="0" w:lastRowFirstColumn="0" w:lastRowLastColumn="0"/>
             </w:pPr>
-            <w:r>
-              <w:t>Similar to 8-Way but optimized for smoother diagonal inputs, reducing the effort required to hit diagonal positions accurately.</w:t>
+            <w:proofErr w:type="gramStart"/>
+            <w:r>
+              <w:t>Similar to</w:t>
+            </w:r>
+            <w:proofErr w:type="gramEnd"/>
+            <w:r>
+              <w:t xml:space="preserve"> 8-Way but optimized for smoother diagonal inputs, reducing the effort required to hit diagonal positions accurately.</w:t>
             </w:r>
           </w:p>
         </w:tc>
@@ -2911,6 +2924,38 @@
     </w:p>
     <w:p>
       <w:pPr>
+        <w:pStyle w:val="Heading3"/>
+      </w:pPr>
+      <w:r>
+        <w:t>Customization</w:t>
+      </w:r>
+    </w:p>
+    <w:p>
+      <w:proofErr w:type="spellStart"/>
+      <w:r>
+        <w:t>Ultimarc</w:t>
+      </w:r>
+      <w:proofErr w:type="spellEnd"/>
+      <w:r>
+        <w:t xml:space="preserve"> offers an optional “Hard Spring”. Purchasing this spring </w:t>
+      </w:r>
+      <w:r>
+        <w:t xml:space="preserve">and swapping it out with the spring inside of the joystick will result in a higher force needed to operate. Link to the Hard Spring can be found here: </w:t>
+      </w:r>
+      <w:hyperlink r:id="rId22" w:history="1">
+        <w:r>
+          <w:rPr>
+            <w:rStyle w:val="Hyperlink"/>
+          </w:rPr>
+          <w:t>https://www.ultimarc.com/arcade-controls/joystick-accessories/ultrastik-360-optional-hard-spring/</w:t>
+        </w:r>
+      </w:hyperlink>
+      <w:r>
+        <w:t xml:space="preserve"> </w:t>
+      </w:r>
+    </w:p>
+    <w:p>
+      <w:pPr>
         <w:pStyle w:val="Heading2"/>
       </w:pPr>
       <w:bookmarkStart w:id="23" w:name="_Toc109312358"/>
@@ -3048,6 +3093,7 @@
     </w:p>
     <w:p>
       <w:r>
+        <w:lastRenderedPageBreak/>
         <w:t xml:space="preserve">Disassemble the </w:t>
       </w:r>
       <w:r>
@@ -3070,8 +3116,8 @@
       </w:r>
     </w:p>
     <w:sectPr>
-      <w:headerReference w:type="default" r:id="rId22"/>
-      <w:footerReference w:type="default" r:id="rId23"/>
+      <w:headerReference w:type="default" r:id="rId23"/>
+      <w:footerReference w:type="default" r:id="rId24"/>
       <w:pgSz w:w="12240" w:h="15840"/>
       <w:pgMar w:top="1440" w:right="1440" w:bottom="1440" w:left="1440" w:header="708" w:footer="708" w:gutter="0"/>
       <w:cols w:space="708"/>
@@ -3624,7 +3670,7 @@
                                   </pic:cNvPicPr>
                                 </pic:nvPicPr>
                                 <pic:blipFill>
-                                  <a:blip r:embed="rId1">
+                                  <a:blip r:embed="rId2">
                                     <a:extLst>
                                       <a:ext uri="{28A0092B-C50C-407E-A947-70E740481C1C}">
                                         <a14:useLocalDpi xmlns:a14="http://schemas.microsoft.com/office/drawing/2010/main" val="0"/>
@@ -10015,6 +10061,19 @@
 </file>
 
 <file path=customXml/item2.xml><?xml version="1.0" encoding="utf-8"?>
+<?mso-contentType ?>
+<FormTemplates xmlns="http://schemas.microsoft.com/sharepoint/v3/contenttype/forms">
+  <Display>DocumentLibraryForm</Display>
+  <Edit>DocumentLibraryForm</Edit>
+  <New>DocumentLibraryForm</New>
+</FormTemplates>
+</file>
+
+<file path=customXml/item3.xml><?xml version="1.0" encoding="utf-8"?>
+<b:Sources xmlns:b="http://schemas.openxmlformats.org/officeDocument/2006/bibliography" xmlns="http://schemas.openxmlformats.org/officeDocument/2006/bibliography" SelectedStyle="\APASixthEditionOfficeOnline.xsl" StyleName="APA" Version="6"/>
+</file>
+
+<file path=customXml/item4.xml><?xml version="1.0" encoding="utf-8"?>
 <p:properties xmlns:p="http://schemas.microsoft.com/office/2006/metadata/properties" xmlns:xsi="http://www.w3.org/2001/XMLSchema-instance" xmlns:pc="http://schemas.microsoft.com/office/infopath/2007/PartnerControls">
   <documentManagement>
     <TaxCatchAll xmlns="72c39c84-b0a3-45a2-a38c-ff46bb47f11f" xsi:nil="true"/>
@@ -10023,19 +10082,6 @@
     </lcf76f155ced4ddcb4097134ff3c332f>
   </documentManagement>
 </p:properties>
-</file>
-
-<file path=customXml/item3.xml><?xml version="1.0" encoding="utf-8"?>
-<b:Sources xmlns:b="http://schemas.openxmlformats.org/officeDocument/2006/bibliography" xmlns="http://schemas.openxmlformats.org/officeDocument/2006/bibliography" SelectedStyle="\APASixthEditionOfficeOnline.xsl" StyleName="APA" Version="6"/>
-</file>
-
-<file path=customXml/item4.xml><?xml version="1.0" encoding="utf-8"?>
-<?mso-contentType ?>
-<FormTemplates xmlns="http://schemas.microsoft.com/sharepoint/v3/contenttype/forms">
-  <Display>DocumentLibraryForm</Display>
-  <Edit>DocumentLibraryForm</Edit>
-  <New>DocumentLibraryForm</New>
-</FormTemplates>
 </file>
 
 <file path=customXml/itemProps1.xml><?xml version="1.0" encoding="utf-8"?>
@@ -10058,6 +10104,22 @@
 </file>
 
 <file path=customXml/itemProps2.xml><?xml version="1.0" encoding="utf-8"?>
+<ds:datastoreItem xmlns:ds="http://schemas.openxmlformats.org/officeDocument/2006/customXml" ds:itemID="{ACC29BBC-5726-4142-9A8E-292B33DB533F}">
+  <ds:schemaRefs>
+    <ds:schemaRef ds:uri="http://schemas.microsoft.com/sharepoint/v3/contenttype/forms"/>
+  </ds:schemaRefs>
+</ds:datastoreItem>
+</file>
+
+<file path=customXml/itemProps3.xml><?xml version="1.0" encoding="utf-8"?>
+<ds:datastoreItem xmlns:ds="http://schemas.openxmlformats.org/officeDocument/2006/customXml" ds:itemID="{D06DF4BF-B548-4F84-80FD-4DC2F4705E55}">
+  <ds:schemaRefs>
+    <ds:schemaRef ds:uri="http://schemas.openxmlformats.org/officeDocument/2006/bibliography"/>
+  </ds:schemaRefs>
+</ds:datastoreItem>
+</file>
+
+<file path=customXml/itemProps4.xml><?xml version="1.0" encoding="utf-8"?>
 <ds:datastoreItem xmlns:ds="http://schemas.openxmlformats.org/officeDocument/2006/customXml" ds:itemID="{81B1CED3-2719-4F34-9288-9C0D1515A53D}">
   <ds:schemaRefs>
     <ds:schemaRef ds:uri="http://purl.org/dc/dcmitype/"/>
@@ -10072,20 +10134,4 @@
     <ds:schemaRef ds:uri="http://purl.org/dc/terms/"/>
   </ds:schemaRefs>
 </ds:datastoreItem>
-</file>
-
-<file path=customXml/itemProps3.xml><?xml version="1.0" encoding="utf-8"?>
-<ds:datastoreItem xmlns:ds="http://schemas.openxmlformats.org/officeDocument/2006/customXml" ds:itemID="{D06DF4BF-B548-4F84-80FD-4DC2F4705E55}">
-  <ds:schemaRefs>
-    <ds:schemaRef ds:uri="http://schemas.openxmlformats.org/officeDocument/2006/bibliography"/>
-  </ds:schemaRefs>
-</ds:datastoreItem>
-</file>
-
-<file path=customXml/itemProps4.xml><?xml version="1.0" encoding="utf-8"?>
-<ds:datastoreItem xmlns:ds="http://schemas.openxmlformats.org/officeDocument/2006/customXml" ds:itemID="{ACC29BBC-5726-4142-9A8E-292B33DB533F}">
-  <ds:schemaRefs>
-    <ds:schemaRef ds:uri="http://schemas.microsoft.com/sharepoint/v3/contenttype/forms"/>
-  </ds:schemaRefs>
-</ds:datastoreItem>
 </file>
</xml_diff>